<commit_message>
Artefatos 12, 13, 14
</commit_message>
<xml_diff>
--- a/09. Usuários e Outros Stakeholders.docx
+++ b/09. Usuários e Outros Stakeholders.docx
@@ -269,13 +269,7 @@
               <w:spacing w:line="240" w:lineRule="auto"/>
             </w:pPr>
             <w:r>
-              <w:t xml:space="preserve">Os </w:t>
-            </w:r>
-            <w:r>
-              <w:t>fotógrafos</w:t>
-            </w:r>
-            <w:r>
-              <w:t xml:space="preserve"> </w:t>
+              <w:t xml:space="preserve">Os fotógrafos </w:t>
             </w:r>
             <w:r>
               <w:t>utilizarão o sistema para</w:t>
@@ -294,10 +288,7 @@
               <w:spacing w:line="240" w:lineRule="auto"/>
             </w:pPr>
             <w:r>
-              <w:t>Ver quais alocações de ensaios eles tem</w:t>
-            </w:r>
-            <w:r>
-              <w:t>;</w:t>
+              <w:t>Ver quais alocações de ensaios eles tem;</w:t>
             </w:r>
           </w:p>
           <w:p>
@@ -322,10 +313,7 @@
               <w:t>o</w:t>
             </w:r>
             <w:r>
-              <w:t xml:space="preserve"> ensaio agendado para ele</w:t>
-            </w:r>
-            <w:r>
-              <w:t>;</w:t>
+              <w:t xml:space="preserve"> ensaio agendado para ele;</w:t>
             </w:r>
           </w:p>
           <w:p>
@@ -358,17 +346,10 @@
           <w:p>
             <w:pPr>
               <w:widowControl w:val="0"/>
-              <w:pBdr>
-                <w:top w:val="nil"/>
-                <w:left w:val="nil"/>
-                <w:bottom w:val="nil"/>
-                <w:right w:val="nil"/>
-                <w:between w:val="nil"/>
-              </w:pBdr>
-              <w:spacing w:line="240" w:lineRule="auto"/>
-            </w:pPr>
-            <w:r>
-              <w:t>Equipe de Desenvolvimento</w:t>
+              <w:spacing w:line="240" w:lineRule="auto"/>
+            </w:pPr>
+            <w:r>
+              <w:t>Equipe de Suporte ao Cliente</w:t>
             </w:r>
           </w:p>
         </w:tc>
@@ -396,10 +377,7 @@
               <w:spacing w:line="240" w:lineRule="auto"/>
             </w:pPr>
             <w:r>
-              <w:t>Eles</w:t>
-            </w:r>
-            <w:r>
-              <w:t xml:space="preserve"> </w:t>
+              <w:t xml:space="preserve">Eles </w:t>
             </w:r>
             <w:r>
               <w:t>utilizarão o sistema para</w:t>
@@ -418,10 +396,31 @@
               <w:spacing w:line="240" w:lineRule="auto"/>
             </w:pPr>
             <w:r>
-              <w:t>Para fazer testes;</w:t>
-            </w:r>
-            <w:r>
-              <w:t xml:space="preserve"> </w:t>
+              <w:rPr>
+                <w:rFonts w:ascii="Segoe UI" w:eastAsia="Times New Roman" w:hAnsi="Segoe UI" w:cs="Segoe UI"/>
+                <w:color w:val="374151"/>
+                <w:sz w:val="24"/>
+                <w:szCs w:val="24"/>
+              </w:rPr>
+              <w:t>A</w:t>
+            </w:r>
+            <w:r>
+              <w:rPr>
+                <w:rFonts w:ascii="Segoe UI" w:eastAsia="Times New Roman" w:hAnsi="Segoe UI" w:cs="Segoe UI"/>
+                <w:color w:val="374151"/>
+                <w:sz w:val="24"/>
+                <w:szCs w:val="24"/>
+              </w:rPr>
+              <w:t>uxiliar os clientes em caso de dúvidas ou problemas</w:t>
+            </w:r>
+            <w:r>
+              <w:rPr>
+                <w:rFonts w:ascii="Segoe UI" w:eastAsia="Times New Roman" w:hAnsi="Segoe UI" w:cs="Segoe UI"/>
+                <w:color w:val="374151"/>
+                <w:sz w:val="24"/>
+                <w:szCs w:val="24"/>
+              </w:rPr>
+              <w:t>;</w:t>
             </w:r>
           </w:p>
           <w:p>
@@ -434,57 +433,7 @@
               <w:spacing w:line="240" w:lineRule="auto"/>
             </w:pPr>
             <w:r>
-              <w:t>Corrigir bugs;</w:t>
-            </w:r>
-            <w:r>
-              <w:t xml:space="preserve"> </w:t>
-            </w:r>
-          </w:p>
-          <w:p>
-            <w:pPr>
-              <w:widowControl w:val="0"/>
-              <w:numPr>
-                <w:ilvl w:val="0"/>
-                <w:numId w:val="2"/>
-              </w:numPr>
-              <w:spacing w:line="240" w:lineRule="auto"/>
-            </w:pPr>
-            <w:r>
-              <w:t>Dar supor aos utilizadores;</w:t>
-            </w:r>
-          </w:p>
-          <w:p>
-            <w:pPr>
-              <w:widowControl w:val="0"/>
-              <w:numPr>
-                <w:ilvl w:val="0"/>
-                <w:numId w:val="2"/>
-              </w:numPr>
-              <w:spacing w:line="240" w:lineRule="auto"/>
-            </w:pPr>
-            <w:r>
-              <w:t>Implementar novas funcionalidades;</w:t>
-            </w:r>
-          </w:p>
-          <w:p>
-            <w:pPr>
-              <w:widowControl w:val="0"/>
-              <w:numPr>
-                <w:ilvl w:val="0"/>
-                <w:numId w:val="2"/>
-              </w:numPr>
-              <w:spacing w:line="240" w:lineRule="auto"/>
-            </w:pPr>
-            <w:r>
-              <w:t xml:space="preserve">Dar treinamento </w:t>
-            </w:r>
-            <w:proofErr w:type="gramStart"/>
-            <w:r>
-              <w:t>aos  utilizadores</w:t>
-            </w:r>
-            <w:proofErr w:type="gramEnd"/>
-            <w:r>
-              <w:t>.</w:t>
+              <w:t>Anotar possíveis erros ou bugs e repassar para os desenvolvedores.</w:t>
             </w:r>
           </w:p>
         </w:tc>
@@ -504,13 +453,17 @@
           <w:p>
             <w:pPr>
               <w:widowControl w:val="0"/>
-              <w:spacing w:line="240" w:lineRule="auto"/>
-            </w:pPr>
-            <w:r>
-              <w:t>Equipe de</w:t>
-            </w:r>
-            <w:r>
-              <w:t xml:space="preserve"> Suporte ao Cliente</w:t>
+              <w:pBdr>
+                <w:top w:val="nil"/>
+                <w:left w:val="nil"/>
+                <w:bottom w:val="nil"/>
+                <w:right w:val="nil"/>
+                <w:between w:val="nil"/>
+              </w:pBdr>
+              <w:spacing w:line="240" w:lineRule="auto"/>
+            </w:pPr>
+            <w:r>
+              <w:t>Gestores e Administradores do Grupo Fotógrafos</w:t>
             </w:r>
           </w:p>
         </w:tc>
@@ -557,30 +510,12 @@
               <w:spacing w:line="240" w:lineRule="auto"/>
             </w:pPr>
             <w:r>
-              <w:rPr>
-                <w:rFonts w:ascii="Segoe UI" w:eastAsia="Times New Roman" w:hAnsi="Segoe UI" w:cs="Segoe UI"/>
-                <w:color w:val="374151"/>
-                <w:sz w:val="24"/>
-                <w:szCs w:val="24"/>
-              </w:rPr>
-              <w:t>A</w:t>
-            </w:r>
-            <w:r>
-              <w:rPr>
-                <w:rFonts w:ascii="Segoe UI" w:eastAsia="Times New Roman" w:hAnsi="Segoe UI" w:cs="Segoe UI"/>
-                <w:color w:val="374151"/>
-                <w:sz w:val="24"/>
-                <w:szCs w:val="24"/>
-              </w:rPr>
-              <w:t>uxiliar os clientes em caso de dúvidas ou problemas</w:t>
-            </w:r>
-            <w:r>
-              <w:rPr>
-                <w:rFonts w:ascii="Segoe UI" w:eastAsia="Times New Roman" w:hAnsi="Segoe UI" w:cs="Segoe UI"/>
-                <w:color w:val="374151"/>
-                <w:sz w:val="24"/>
-                <w:szCs w:val="24"/>
-              </w:rPr>
+              <w:t>S</w:t>
+            </w:r>
+            <w:r>
+              <w:t>upervisionar o sistema</w:t>
+            </w:r>
+            <w:r>
               <w:t>;</w:t>
             </w:r>
           </w:p>
@@ -594,114 +529,11 @@
               <w:spacing w:line="240" w:lineRule="auto"/>
             </w:pPr>
             <w:r>
-              <w:t>Anotar possíveis erros ou bugs e repassar para os desenvolvedores.</w:t>
-            </w:r>
-          </w:p>
-        </w:tc>
-      </w:tr>
-      <w:tr>
-        <w:tc>
-          <w:tcPr>
-            <w:tcW w:w="2805" w:type="dxa"/>
-            <w:shd w:val="clear" w:color="auto" w:fill="auto"/>
-            <w:tcMar>
-              <w:top w:w="100" w:type="dxa"/>
-              <w:left w:w="100" w:type="dxa"/>
-              <w:bottom w:w="100" w:type="dxa"/>
-              <w:right w:w="100" w:type="dxa"/>
-            </w:tcMar>
-          </w:tcPr>
-          <w:p>
-            <w:pPr>
-              <w:widowControl w:val="0"/>
-              <w:pBdr>
-                <w:top w:val="nil"/>
-                <w:left w:val="nil"/>
-                <w:bottom w:val="nil"/>
-                <w:right w:val="nil"/>
-                <w:between w:val="nil"/>
-              </w:pBdr>
-              <w:spacing w:line="240" w:lineRule="auto"/>
-            </w:pPr>
-            <w:r>
-              <w:t>Gestores e Administradores do Grupo Fotógrafos</w:t>
-            </w:r>
-          </w:p>
-        </w:tc>
-        <w:tc>
-          <w:tcPr>
-            <w:tcW w:w="6795" w:type="dxa"/>
-            <w:shd w:val="clear" w:color="auto" w:fill="auto"/>
-            <w:tcMar>
-              <w:top w:w="100" w:type="dxa"/>
-              <w:left w:w="100" w:type="dxa"/>
-              <w:bottom w:w="100" w:type="dxa"/>
-              <w:right w:w="100" w:type="dxa"/>
-            </w:tcMar>
-          </w:tcPr>
-          <w:p>
-            <w:pPr>
-              <w:widowControl w:val="0"/>
-              <w:pBdr>
-                <w:top w:val="nil"/>
-                <w:left w:val="nil"/>
-                <w:bottom w:val="nil"/>
-                <w:right w:val="nil"/>
-                <w:between w:val="nil"/>
-              </w:pBdr>
-              <w:spacing w:line="240" w:lineRule="auto"/>
-            </w:pPr>
-            <w:r>
-              <w:t xml:space="preserve">Eles </w:t>
-            </w:r>
-            <w:r>
-              <w:t>utilizarão o sistema para</w:t>
-            </w:r>
-            <w:r>
-              <w:t>:</w:t>
-            </w:r>
-          </w:p>
-          <w:p>
-            <w:pPr>
-              <w:widowControl w:val="0"/>
-              <w:numPr>
-                <w:ilvl w:val="0"/>
-                <w:numId w:val="2"/>
-              </w:numPr>
-              <w:spacing w:line="240" w:lineRule="auto"/>
-            </w:pPr>
-            <w:r>
-              <w:t>S</w:t>
-            </w:r>
-            <w:r>
-              <w:t>upervisionar o sistema</w:t>
-            </w:r>
-            <w:r>
-              <w:t>;</w:t>
-            </w:r>
-          </w:p>
-          <w:p>
-            <w:pPr>
-              <w:widowControl w:val="0"/>
-              <w:numPr>
-                <w:ilvl w:val="0"/>
-                <w:numId w:val="2"/>
-              </w:numPr>
-              <w:spacing w:line="240" w:lineRule="auto"/>
-            </w:pPr>
-            <w:r>
               <w:rPr>
                 <w:rFonts w:eastAsia="Times New Roman"/>
                 <w:color w:val="374151"/>
               </w:rPr>
-              <w:t>G</w:t>
-            </w:r>
-            <w:r>
-              <w:rPr>
-                <w:rFonts w:eastAsia="Times New Roman"/>
-                <w:color w:val="374151"/>
-              </w:rPr>
-              <w:t>erenciar a alocação de fotógrafos</w:t>
+              <w:t>Gerenciar a alocação de fotógrafos</w:t>
             </w:r>
           </w:p>
           <w:p>
@@ -996,6 +828,124 @@
             </w:pPr>
             <w:r>
               <w:t>Se o Grupo Fotógrafos utilizar serviços de marketing e publicidade para promover seus serviços online, essas agências também são stakeholders, pois seu trabalho pode afetar a visibilidade do sistema e a aquisição de clientes.</w:t>
+            </w:r>
+          </w:p>
+        </w:tc>
+      </w:tr>
+      <w:tr>
+        <w:tc>
+          <w:tcPr>
+            <w:tcW w:w="2805" w:type="dxa"/>
+            <w:shd w:val="clear" w:color="auto" w:fill="auto"/>
+            <w:tcMar>
+              <w:top w:w="100" w:type="dxa"/>
+              <w:left w:w="100" w:type="dxa"/>
+              <w:bottom w:w="100" w:type="dxa"/>
+              <w:right w:w="100" w:type="dxa"/>
+            </w:tcMar>
+          </w:tcPr>
+          <w:p>
+            <w:pPr>
+              <w:widowControl w:val="0"/>
+              <w:spacing w:line="240" w:lineRule="auto"/>
+            </w:pPr>
+            <w:r>
+              <w:t>Equipe de Desenvolvimento</w:t>
+            </w:r>
+          </w:p>
+        </w:tc>
+        <w:tc>
+          <w:tcPr>
+            <w:tcW w:w="6795" w:type="dxa"/>
+            <w:shd w:val="clear" w:color="auto" w:fill="auto"/>
+            <w:tcMar>
+              <w:top w:w="100" w:type="dxa"/>
+              <w:left w:w="100" w:type="dxa"/>
+              <w:bottom w:w="100" w:type="dxa"/>
+              <w:right w:w="100" w:type="dxa"/>
+            </w:tcMar>
+          </w:tcPr>
+          <w:p>
+            <w:pPr>
+              <w:widowControl w:val="0"/>
+              <w:pBdr>
+                <w:top w:val="nil"/>
+                <w:left w:val="nil"/>
+                <w:bottom w:val="nil"/>
+                <w:right w:val="nil"/>
+                <w:between w:val="nil"/>
+              </w:pBdr>
+              <w:spacing w:line="240" w:lineRule="auto"/>
+            </w:pPr>
+            <w:r>
+              <w:t xml:space="preserve">Eles </w:t>
+            </w:r>
+            <w:r>
+              <w:t>utilizarão o sistema para</w:t>
+            </w:r>
+            <w:r>
+              <w:t>:</w:t>
+            </w:r>
+          </w:p>
+          <w:p>
+            <w:pPr>
+              <w:widowControl w:val="0"/>
+              <w:numPr>
+                <w:ilvl w:val="0"/>
+                <w:numId w:val="2"/>
+              </w:numPr>
+              <w:spacing w:line="240" w:lineRule="auto"/>
+            </w:pPr>
+            <w:r>
+              <w:t xml:space="preserve">Para fazer testes; </w:t>
+            </w:r>
+          </w:p>
+          <w:p>
+            <w:pPr>
+              <w:widowControl w:val="0"/>
+              <w:numPr>
+                <w:ilvl w:val="0"/>
+                <w:numId w:val="2"/>
+              </w:numPr>
+              <w:spacing w:line="240" w:lineRule="auto"/>
+            </w:pPr>
+            <w:r>
+              <w:t xml:space="preserve">Corrigir bugs; </w:t>
+            </w:r>
+          </w:p>
+          <w:p>
+            <w:pPr>
+              <w:widowControl w:val="0"/>
+              <w:numPr>
+                <w:ilvl w:val="0"/>
+                <w:numId w:val="2"/>
+              </w:numPr>
+              <w:spacing w:line="240" w:lineRule="auto"/>
+            </w:pPr>
+            <w:r>
+              <w:t>Dar supor aos utilizadores;</w:t>
+            </w:r>
+          </w:p>
+          <w:p>
+            <w:pPr>
+              <w:widowControl w:val="0"/>
+              <w:numPr>
+                <w:ilvl w:val="0"/>
+                <w:numId w:val="2"/>
+              </w:numPr>
+              <w:spacing w:line="240" w:lineRule="auto"/>
+            </w:pPr>
+            <w:r>
+              <w:t>Implementar novas funcionalidades;</w:t>
+            </w:r>
+          </w:p>
+          <w:p>
+            <w:pPr>
+              <w:widowControl w:val="0"/>
+              <w:spacing w:line="240" w:lineRule="auto"/>
+            </w:pPr>
+            <w:r>
+              <w:t>Dar treinamento aos  utilizadores.</w:t>
             </w:r>
           </w:p>
         </w:tc>

</xml_diff>